<commit_message>
Accused FIELD is added
</commit_message>
<xml_diff>
--- a/TestReport.docx
+++ b/TestReport.docx
@@ -1,19 +1,8 @@
 
 <file path=word/document.xml><?xml version="1.0" encoding="utf-8"?>
-<w:document xmlns:wpc="http://schemas.microsoft.com/office/word/2010/wordprocessingCanvas" xmlns:cx="http://schemas.microsoft.com/office/drawing/2014/chartex" xmlns:cx1="http://schemas.microsoft.com/office/drawing/2015/9/8/chartex" xmlns:cx2="http://schemas.microsoft.com/office/drawing/2015/10/21/chartex" xmlns:cx3="http://schemas.microsoft.com/office/drawing/2016/5/9/chartex" xmlns:cx4="http://schemas.microsoft.com/office/drawing/2016/5/10/chartex" xmlns:cx5="http://schemas.microsoft.com/office/drawing/2016/5/11/chartex" xmlns:cx6="http://schemas.microsoft.com/office/drawing/2016/5/12/chartex" xmlns:cx7="http://schemas.microsoft.com/office/drawing/2016/5/13/chartex" xmlns:cx8="http://schemas.microsoft.com/office/drawing/2016/5/14/chartex" xmlns:mc="http://schemas.openxmlformats.org/markup-compatibility/2006" xmlns:aink="http://schemas.microsoft.com/office/drawing/2016/ink" xmlns:am3d="http://schemas.microsoft.com/office/drawing/2017/model3d" xmlns:o="urn:schemas-microsoft-com:office:office" xmlns:r="http://schemas.openxmlformats.org/officeDocument/2006/relationships" xmlns:m="http://schemas.openxmlformats.org/officeDocument/2006/math" xmlns:v="urn:schemas-microsoft-com:vml" xmlns:wp14="http://schemas.microsoft.com/office/word/2010/wordprocessingDrawing" xmlns:wp="http://schemas.openxmlformats.org/drawingml/2006/wordprocessingDrawing" xmlns:w10="urn:schemas-microsoft-com:office:word" xmlns:w="http://schemas.openxmlformats.org/wordprocessingml/2006/main" xmlns:w14="http://schemas.microsoft.com/office/word/2010/wordml" xmlns:w15="http://schemas.microsoft.com/office/word/2012/wordml" xmlns:w16cex="http://schemas.microsoft.com/office/word/2018/wordml/cex" xmlns:w16cid="http://schemas.microsoft.com/office/word/2016/wordml/cid" xmlns:w16="http://schemas.microsoft.com/office/word/2018/wordml" xmlns:w16se="http://schemas.microsoft.com/office/word/2015/wordml/symex" xmlns:wpg="http://schemas.microsoft.com/office/word/2010/wordprocessingGroup" xmlns:wpi="http://schemas.microsoft.com/office/word/2010/wordprocessingInk" xmlns:wne="http://schemas.microsoft.com/office/word/2006/wordml" xmlns:wps="http://schemas.microsoft.com/office/word/2010/wordprocessingShape" mc:Ignorable="w14 w15 w16se w16cid w16 w16cex wp14">
+<w:document xmlns:wpc="http://schemas.microsoft.com/office/word/2010/wordprocessingCanvas" xmlns:cx="http://schemas.microsoft.com/office/drawing/2014/chartex" xmlns:cx1="http://schemas.microsoft.com/office/drawing/2015/9/8/chartex" xmlns:cx2="http://schemas.microsoft.com/office/drawing/2015/10/21/chartex" xmlns:cx3="http://schemas.microsoft.com/office/drawing/2016/5/9/chartex" xmlns:cx4="http://schemas.microsoft.com/office/drawing/2016/5/10/chartex" xmlns:cx5="http://schemas.microsoft.com/office/drawing/2016/5/11/chartex" xmlns:cx6="http://schemas.microsoft.com/office/drawing/2016/5/12/chartex" xmlns:cx7="http://schemas.microsoft.com/office/drawing/2016/5/13/chartex" xmlns:cx8="http://schemas.microsoft.com/office/drawing/2016/5/14/chartex" xmlns:mc="http://schemas.openxmlformats.org/markup-compatibility/2006" xmlns:aink="http://schemas.microsoft.com/office/drawing/2016/ink" xmlns:am3d="http://schemas.microsoft.com/office/drawing/2017/model3d" xmlns:o="urn:schemas-microsoft-com:office:office" xmlns:r="http://schemas.openxmlformats.org/officeDocument/2006/relationships" xmlns:m="http://schemas.openxmlformats.org/officeDocument/2006/math" xmlns:v="urn:schemas-microsoft-com:vml" xmlns:wp14="http://schemas.microsoft.com/office/word/2010/wordprocessingDrawing" xmlns:wp="http://schemas.openxmlformats.org/drawingml/2006/wordprocessingDrawing" xmlns:w10="urn:schemas-microsoft-com:office:word" xmlns:w="http://schemas.openxmlformats.org/wordprocessingml/2006/main" xmlns:w14="http://schemas.microsoft.com/office/word/2010/wordml" xmlns:w15="http://schemas.microsoft.com/office/word/2012/wordml" xmlns:w16cex="http://schemas.microsoft.com/office/word/2018/wordml/cex" xmlns:w16cid="http://schemas.microsoft.com/office/word/2016/wordml/cid" xmlns:w16="http://schemas.microsoft.com/office/word/2018/wordml" xmlns:w16sdtdh="http://schemas.microsoft.com/office/word/2020/wordml/sdtdatahash" xmlns:w16se="http://schemas.microsoft.com/office/word/2015/wordml/symex" xmlns:wpg="http://schemas.microsoft.com/office/word/2010/wordprocessingGroup" xmlns:wpi="http://schemas.microsoft.com/office/word/2010/wordprocessingInk" xmlns:wne="http://schemas.microsoft.com/office/word/2006/wordml" xmlns:wps="http://schemas.microsoft.com/office/word/2010/wordprocessingShape" mc:Ignorable="w14 w15 w16se w16cid w16 w16cex w16sdtdh wp14">
   <w:body>
-    <w:p>
-      <w:pPr>
-        <w:pStyle w:val="BulletCustomNormal"/>
-        <w:numPr>
-          <w:ilvl w:val="0"/>
-          <w:numId w:val="0"/>
-        </w:numPr>
-        <w:rPr>
-          <w:lang w:val="en-US"/>
-        </w:rPr>
-      </w:pPr>
-    </w:p>
+    <w:p/>
     <w:p>
       <w:pPr>
         <w:pStyle w:val="Bold"/>
@@ -21,6 +10,9 @@
         <w:jc w:val="center"/>
       </w:pPr>
       <w:r>
+        <w:rPr>
+          <w:sz w:val="24"/>
+        </w:rPr>
         <w:t>Firearms &amp; Toolmarks Examination Report</w:t>
       </w:r>
     </w:p>
@@ -40,6 +32,7 @@
         <w:tc>
           <w:tcPr>
             <w:tcW w:type="dxa" w:w="1814"/>
+            <w:vAlign w:val="top"/>
           </w:tcPr>
           <w:p>
             <w:r>
@@ -53,6 +46,7 @@
         <w:tc>
           <w:tcPr>
             <w:tcW w:type="dxa" w:w="3969"/>
+            <w:vAlign w:val="top"/>
           </w:tcPr>
           <w:p>
             <w:r>
@@ -73,6 +67,7 @@
         <w:tc>
           <w:tcPr>
             <w:tcW w:type="dxa" w:w="1814"/>
+            <w:vAlign w:val="top"/>
           </w:tcPr>
           <w:p>
             <w:r>
@@ -86,6 +81,7 @@
         <w:tc>
           <w:tcPr>
             <w:tcW w:type="dxa" w:w="2948"/>
+            <w:vAlign w:val="top"/>
           </w:tcPr>
           <w:p>
             <w:r>
@@ -121,13 +117,14 @@
         <w:rPr>
           <w:rStyle w:val="SimpleText"/>
         </w:rPr>
-        <w:t xml:space="preserve">The following evidence were submitted along with the request of SP for </w:t>
+        <w:t xml:space="preserve">The following evidence items were submitted along with the request of SP for </w:t>
       </w:r>
       <w:r>
         <w:rPr>
           <w:b/>
         </w:rPr>
         <w:t>Comparison and Functionality Testing.</w:t>
+        <w:br/>
       </w:r>
     </w:p>
     <w:tbl>
@@ -145,8 +142,8 @@
       <w:tr>
         <w:tc>
           <w:tcPr>
-            <w:tcW w:type="dxa" w:w="0"/>
-            <w:vAlign w:val="center"/>
+            <w:tcW w:type="dxa" w:w="567"/>
+            <w:vAlign w:val="top"/>
           </w:tcPr>
           <w:p>
             <w:r>
@@ -159,8 +156,8 @@
         </w:tc>
         <w:tc>
           <w:tcPr>
-            <w:tcW w:type="dxa" w:w="3118"/>
-            <w:vAlign w:val="center"/>
+            <w:tcW w:type="dxa" w:w="1701"/>
+            <w:vAlign w:val="top"/>
           </w:tcPr>
           <w:p>
             <w:r>
@@ -175,8 +172,7 @@
         </w:tc>
         <w:tc>
           <w:tcPr>
-            <w:tcW w:type="dxa" w:w="3231"/>
-            <w:vAlign w:val="center"/>
+            <w:tcW w:type="dxa" w:w="2268"/>
           </w:tcPr>
           <w:p>
             <w:r>
@@ -189,8 +185,8 @@
         </w:tc>
         <w:tc>
           <w:tcPr>
-            <w:tcW w:type="dxa" w:w="4365"/>
-            <w:vAlign w:val="center"/>
+            <w:tcW w:type="dxa" w:w="5102"/>
+            <w:vAlign w:val="top"/>
           </w:tcPr>
           <w:p>
             <w:r>
@@ -207,7 +203,8 @@
       <w:tr>
         <w:tc>
           <w:tcPr>
-            <w:tcW w:type="dxa" w:w="2454"/>
+            <w:tcW w:type="dxa" w:w="567"/>
+            <w:vAlign w:val="top"/>
           </w:tcPr>
           <w:p>
             <w:r>
@@ -220,29 +217,31 @@
         </w:tc>
         <w:tc>
           <w:tcPr>
-            <w:tcW w:type="dxa" w:w="2454"/>
+            <w:tcW w:type="dxa" w:w="1701"/>
+            <w:vAlign w:val="top"/>
           </w:tcPr>
           <w:p>
             <w:r>
               <w:rPr>
                 <w:rStyle w:val="SimpleText"/>
               </w:rPr>
-              <w:t>Amir (ASI) &amp;</w:t>
+              <w:t xml:space="preserve">Amir (ASI) </w:t>
               <w:br/>
-              <w:t>01-01-2022</w:t>
-            </w:r>
-          </w:p>
-        </w:tc>
-        <w:tc>
-          <w:tcPr>
-            <w:tcW w:type="dxa" w:w="2454"/>
+              <w:t>01.01.2022</w:t>
+            </w:r>
+          </w:p>
+        </w:tc>
+        <w:tc>
+          <w:tcPr>
+            <w:tcW w:type="dxa" w:w="2268"/>
+            <w:vAlign w:val="top"/>
           </w:tcPr>
           <w:p>
             <w:r>
               <w:rPr>
                 <w:rStyle w:val="SimpleText"/>
               </w:rPr>
-              <w:t xml:space="preserve">10 (01-01-2022) </w:t>
+              <w:t xml:space="preserve">10 (01.01.2022) </w:t>
               <w:br/>
               <w:t>Yazman, Bahawalpu</w:t>
             </w:r>
@@ -250,7 +249,8 @@
         </w:tc>
         <w:tc>
           <w:tcPr>
-            <w:tcW w:type="dxa" w:w="2454"/>
+            <w:tcW w:type="dxa" w:w="5102"/>
+            <w:vAlign w:val="top"/>
           </w:tcPr>
           <w:p>
             <w:r>
@@ -271,7 +271,8 @@
       <w:tr>
         <w:tc>
           <w:tcPr>
-            <w:tcW w:type="dxa" w:w="2454"/>
+            <w:tcW w:type="dxa" w:w="567"/>
+            <w:vAlign w:val="top"/>
           </w:tcPr>
           <w:p>
             <w:r>
@@ -284,29 +285,31 @@
         </w:tc>
         <w:tc>
           <w:tcPr>
-            <w:tcW w:type="dxa" w:w="2454"/>
+            <w:tcW w:type="dxa" w:w="1701"/>
+            <w:vAlign w:val="top"/>
           </w:tcPr>
           <w:p>
             <w:r>
               <w:rPr>
                 <w:rStyle w:val="SimpleText"/>
               </w:rPr>
-              <w:t>Amir (ASI) &amp;</w:t>
+              <w:t xml:space="preserve">Amir (ASI) </w:t>
               <w:br/>
-              <w:t>02-03-2022</w:t>
-            </w:r>
-          </w:p>
-        </w:tc>
-        <w:tc>
-          <w:tcPr>
-            <w:tcW w:type="dxa" w:w="2454"/>
+              <w:t>02.03.2022</w:t>
+            </w:r>
+          </w:p>
+        </w:tc>
+        <w:tc>
+          <w:tcPr>
+            <w:tcW w:type="dxa" w:w="2268"/>
+            <w:vAlign w:val="top"/>
           </w:tcPr>
           <w:p>
             <w:r>
               <w:rPr>
                 <w:rStyle w:val="SimpleText"/>
               </w:rPr>
-              <w:t xml:space="preserve">120 (02-01-2022) </w:t>
+              <w:t xml:space="preserve">120 (02.01.2022) </w:t>
               <w:br/>
               <w:t>Yazman, Bahawalpur</w:t>
             </w:r>
@@ -314,7 +317,8 @@
         </w:tc>
         <w:tc>
           <w:tcPr>
-            <w:tcW w:type="dxa" w:w="2454"/>
+            <w:tcW w:type="dxa" w:w="5102"/>
+            <w:vAlign w:val="top"/>
           </w:tcPr>
           <w:p>
             <w:r>
@@ -329,7 +333,8 @@
       <w:tr>
         <w:tc>
           <w:tcPr>
-            <w:tcW w:type="dxa" w:w="2454"/>
+            <w:tcW w:type="dxa" w:w="567"/>
+            <w:vAlign w:val="top"/>
           </w:tcPr>
           <w:p>
             <w:r>
@@ -342,29 +347,31 @@
         </w:tc>
         <w:tc>
           <w:tcPr>
-            <w:tcW w:type="dxa" w:w="2454"/>
+            <w:tcW w:type="dxa" w:w="1701"/>
+            <w:vAlign w:val="top"/>
           </w:tcPr>
           <w:p>
             <w:r>
               <w:rPr>
                 <w:rStyle w:val="SimpleText"/>
               </w:rPr>
-              <w:t>Adnan (SI) &amp;</w:t>
+              <w:t xml:space="preserve">Adnan (SI) </w:t>
               <w:br/>
-              <w:t>02-04-2022</w:t>
-            </w:r>
-          </w:p>
-        </w:tc>
-        <w:tc>
-          <w:tcPr>
-            <w:tcW w:type="dxa" w:w="2454"/>
+              <w:t>02.04.2022</w:t>
+            </w:r>
+          </w:p>
+        </w:tc>
+        <w:tc>
+          <w:tcPr>
+            <w:tcW w:type="dxa" w:w="2268"/>
+            <w:vAlign w:val="top"/>
           </w:tcPr>
           <w:p>
             <w:r>
               <w:rPr>
                 <w:rStyle w:val="SimpleText"/>
               </w:rPr>
-              <w:t xml:space="preserve">223 (02-03-2022) </w:t>
+              <w:t xml:space="preserve">223 (02.03.2022) </w:t>
               <w:br/>
               <w:t>Ahmad Pur, Rahim Yar Khan</w:t>
             </w:r>
@@ -372,7 +379,8 @@
         </w:tc>
         <w:tc>
           <w:tcPr>
-            <w:tcW w:type="dxa" w:w="2454"/>
+            <w:tcW w:type="dxa" w:w="5102"/>
+            <w:vAlign w:val="top"/>
           </w:tcPr>
           <w:p>
             <w:r>
@@ -387,7 +395,8 @@
       <w:tr>
         <w:tc>
           <w:tcPr>
-            <w:tcW w:type="dxa" w:w="2454"/>
+            <w:tcW w:type="dxa" w:w="567"/>
+            <w:vAlign w:val="top"/>
           </w:tcPr>
           <w:p>
             <w:r>
@@ -400,29 +409,31 @@
         </w:tc>
         <w:tc>
           <w:tcPr>
-            <w:tcW w:type="dxa" w:w="2454"/>
+            <w:tcW w:type="dxa" w:w="1701"/>
+            <w:vAlign w:val="top"/>
           </w:tcPr>
           <w:p>
             <w:r>
               <w:rPr>
                 <w:rStyle w:val="SimpleText"/>
               </w:rPr>
-              <w:t>Liaqat (T/SI) &amp;</w:t>
+              <w:t xml:space="preserve">Liaqat (T/SI) </w:t>
               <w:br/>
-              <w:t>03-05-2022</w:t>
-            </w:r>
-          </w:p>
-        </w:tc>
-        <w:tc>
-          <w:tcPr>
-            <w:tcW w:type="dxa" w:w="2454"/>
+              <w:t>03.05.2022</w:t>
+            </w:r>
+          </w:p>
+        </w:tc>
+        <w:tc>
+          <w:tcPr>
+            <w:tcW w:type="dxa" w:w="2268"/>
+            <w:vAlign w:val="top"/>
           </w:tcPr>
           <w:p>
             <w:r>
               <w:rPr>
                 <w:rStyle w:val="SimpleText"/>
               </w:rPr>
-              <w:t xml:space="preserve">1220 (03-01-2022) </w:t>
+              <w:t xml:space="preserve">1220 (03.01.2022) </w:t>
               <w:br/>
               <w:t>Yazman, Bahawalpur</w:t>
             </w:r>
@@ -430,7 +441,8 @@
         </w:tc>
         <w:tc>
           <w:tcPr>
-            <w:tcW w:type="dxa" w:w="2454"/>
+            <w:tcW w:type="dxa" w:w="5102"/>
+            <w:vAlign w:val="top"/>
           </w:tcPr>
           <w:p>
             <w:r>
@@ -438,34 +450,10 @@
                 <w:rStyle w:val="SimpleText"/>
               </w:rPr>
               <w:t>one 30 machine pistol (Items M1)</w:t>
-            </w:r>
-          </w:p>
-        </w:tc>
-      </w:tr>
-      <w:tr>
-        <w:tc>
-          <w:tcPr>
-            <w:tcW w:type="dxa" w:w="2454"/>
-          </w:tcPr>
-          <w:p/>
-        </w:tc>
-        <w:tc>
-          <w:tcPr>
-            <w:tcW w:type="dxa" w:w="2454"/>
-          </w:tcPr>
-          <w:p/>
-        </w:tc>
-        <w:tc>
-          <w:tcPr>
-            <w:tcW w:type="dxa" w:w="2454"/>
-          </w:tcPr>
-          <w:p/>
-        </w:tc>
-        <w:tc>
-          <w:tcPr>
-            <w:tcW w:type="dxa" w:w="2454"/>
-          </w:tcPr>
-          <w:p/>
+              <w:br/>
+              <w:t>(said to be recovered from the accused John Doe s/o Jane Doe)</w:t>
+            </w:r>
+          </w:p>
         </w:tc>
       </w:tr>
     </w:tbl>
@@ -474,9 +462,182 @@
         <w:pStyle w:val="CompactParagraph"/>
       </w:pPr>
     </w:p>
+    <w:tbl>
+      <w:tblPr>
+        <w:tblStyle w:val="TableGridCustom"/>
+        <w:tblW w:type="auto" w:w="0"/>
+        <w:tblLook w:firstColumn="1" w:firstRow="1" w:lastColumn="0" w:lastRow="0" w:noHBand="0" w:noVBand="1" w:val="04A0"/>
+      </w:tblPr>
+      <w:tblGrid>
+        <w:gridCol w:w="3273"/>
+        <w:gridCol w:w="3273"/>
+        <w:gridCol w:w="3273"/>
+      </w:tblGrid>
+      <w:tr>
+        <w:tc>
+          <w:tcPr>
+            <w:tcW w:type="dxa" w:w="2154"/>
+            <w:vAlign w:val="center"/>
+          </w:tcPr>
+          <w:p>
+            <w:r>
+              <w:rPr>
+                <w:rStyle w:val="TableHeading"/>
+              </w:rPr>
+              <w:t>Analysis Start Date</w:t>
+            </w:r>
+          </w:p>
+        </w:tc>
+        <w:tc>
+          <w:tcPr>
+            <w:tcW w:type="dxa" w:w="2721"/>
+            <w:vAlign w:val="center"/>
+          </w:tcPr>
+          <w:p>
+            <w:r>
+              <w:rPr>
+                <w:rStyle w:val="TableHeading"/>
+              </w:rPr>
+              <w:t>Analysis Completion Date</w:t>
+            </w:r>
+          </w:p>
+        </w:tc>
+        <w:tc>
+          <w:tcPr>
+            <w:tcW w:type="dxa" w:w="5102"/>
+            <w:vAlign w:val="center"/>
+          </w:tcPr>
+          <w:p>
+            <w:r>
+              <w:rPr>
+                <w:rStyle w:val="TableHeading"/>
+              </w:rPr>
+              <w:t>Examination Method/ Tests Performed</w:t>
+            </w:r>
+          </w:p>
+        </w:tc>
+      </w:tr>
+      <w:tr>
+        <w:tc>
+          <w:tcPr>
+            <w:tcW w:type="dxa" w:w="2154"/>
+          </w:tcPr>
+          <w:p>
+            <w:r>
+              <w:t>05.05.2022</w:t>
+            </w:r>
+          </w:p>
+        </w:tc>
+        <w:tc>
+          <w:tcPr>
+            <w:tcW w:type="dxa" w:w="2721"/>
+          </w:tcPr>
+          <w:p>
+            <w:r>
+              <w:t>05.09.2022</w:t>
+            </w:r>
+          </w:p>
+        </w:tc>
+        <w:tc>
+          <w:tcPr>
+            <w:tcW w:type="dxa" w:w="3273"/>
+          </w:tcPr>
+          <w:p>
+            <w:r>
+              <w:t>Physical Examination, Microscopy and ABIS Scanning</w:t>
+            </w:r>
+          </w:p>
+        </w:tc>
+      </w:tr>
+    </w:tbl>
+    <w:p>
+      <w:pPr>
+        <w:pStyle w:val="BoldUnderline"/>
+        <w:spacing w:after="0"/>
+      </w:pPr>
+      <w:r>
+        <w:rPr>
+          <w:sz w:val="22"/>
+        </w:rPr>
+        <w:t>Details of Results and Conclusions Based on Test(s) Performed:</w:t>
+      </w:r>
+    </w:p>
+    <w:p>
+      <w:pPr>
+        <w:pStyle w:val="BulletCustomNormal"/>
+      </w:pPr>
+      <w:r>
+        <w:t>This is the first result.</w:t>
+      </w:r>
+    </w:p>
+    <w:p>
+      <w:pPr>
+        <w:pStyle w:val="BulletCustomNormal"/>
+      </w:pPr>
+      <w:r>
+        <w:t>This is the second result.</w:t>
+      </w:r>
+    </w:p>
+    <w:p>
+      <w:pPr>
+        <w:pStyle w:val="BulletCustomNormal"/>
+      </w:pPr>
+      <w:r>
+        <w:t>This is the third result.</w:t>
+      </w:r>
+    </w:p>
+    <w:p>
+      <w:pPr>
+        <w:pStyle w:val="BoldItalic"/>
+      </w:pPr>
+      <w:r>
+        <w:rPr>
+          <w:sz w:val="22"/>
+        </w:rPr>
+        <w:t>Note(s): The results in this report relate only to the item(s) as received and tested. Each received item is marked with case number, item number and duly signed.</w:t>
+      </w:r>
+    </w:p>
+    <w:p>
+      <w:pPr>
+        <w:pStyle w:val="BoldUnderline"/>
+      </w:pPr>
+      <w:r>
+        <w:rPr>
+          <w:sz w:val="22"/>
+        </w:rPr>
+        <w:t>Disposition of Heading:</w:t>
+      </w:r>
+    </w:p>
+    <w:p>
+      <w:pPr>
+        <w:pStyle w:val="CompactParagraph"/>
+        <w:jc w:val="both"/>
+      </w:pPr>
+      <w:r>
+        <w:t>The case property / evidence may be received by the responsible official of your office on submitting authorization letter/docket within 15 days after the receipt of this report. Ammunition components should be maintained for possible future examinations.</w:t>
+      </w:r>
+    </w:p>
+    <w:p>
+      <w:pPr>
+        <w:pStyle w:val="Bold"/>
+        <w:jc w:val="center"/>
+      </w:pPr>
+      <w:r>
+        <w:rPr>
+          <w:sz w:val="24"/>
+        </w:rPr>
+        <w:t>X...End of Report...X</w:t>
+      </w:r>
+    </w:p>
     <w:sectPr>
+      <w:headerReference w:type="even" r:id="rId8"/>
+      <w:headerReference w:type="default" r:id="rId9"/>
+      <w:footerReference w:type="even" r:id="rId10"/>
+      <w:footerReference w:type="default" r:id="rId11"/>
+      <w:headerReference w:type="first" r:id="rId12"/>
+      <w:footerReference w:type="first" r:id="rId13"/>
       <w:pgSz w:w="11906" w:h="16838"/>
-      <w:pgMar w:top="3082" w:right="1008" w:bottom="1253" w:left="1080" w:header="562" w:footer="1699" w:gutter="0"/>
+      <w:pgMar w:top="3082" w:right="1008" w:bottom="1253" w:left="1080" w:header="562" w:footer="567" w:gutter="0"/>
       <w:cols w:space="708"/>
       <w:docGrid w:linePitch="360"/>
     </w:sectPr>
@@ -484,8 +645,536 @@
 </w:document>
 </file>
 
+<file path=word/endnotes.xml><?xml version="1.0" encoding="utf-8"?>
+<w:endnotes xmlns:wpc="http://schemas.microsoft.com/office/word/2010/wordprocessingCanvas" xmlns:cx="http://schemas.microsoft.com/office/drawing/2014/chartex" xmlns:cx1="http://schemas.microsoft.com/office/drawing/2015/9/8/chartex" xmlns:cx2="http://schemas.microsoft.com/office/drawing/2015/10/21/chartex" xmlns:cx3="http://schemas.microsoft.com/office/drawing/2016/5/9/chartex" xmlns:cx4="http://schemas.microsoft.com/office/drawing/2016/5/10/chartex" xmlns:cx5="http://schemas.microsoft.com/office/drawing/2016/5/11/chartex" xmlns:cx6="http://schemas.microsoft.com/office/drawing/2016/5/12/chartex" xmlns:cx7="http://schemas.microsoft.com/office/drawing/2016/5/13/chartex" xmlns:cx8="http://schemas.microsoft.com/office/drawing/2016/5/14/chartex" xmlns:mc="http://schemas.openxmlformats.org/markup-compatibility/2006" xmlns:aink="http://schemas.microsoft.com/office/drawing/2016/ink" xmlns:am3d="http://schemas.microsoft.com/office/drawing/2017/model3d" xmlns:o="urn:schemas-microsoft-com:office:office" xmlns:r="http://schemas.openxmlformats.org/officeDocument/2006/relationships" xmlns:m="http://schemas.openxmlformats.org/officeDocument/2006/math" xmlns:v="urn:schemas-microsoft-com:vml" xmlns:wp14="http://schemas.microsoft.com/office/word/2010/wordprocessingDrawing" xmlns:wp="http://schemas.openxmlformats.org/drawingml/2006/wordprocessingDrawing" xmlns:w10="urn:schemas-microsoft-com:office:word" xmlns:w="http://schemas.openxmlformats.org/wordprocessingml/2006/main" xmlns:w14="http://schemas.microsoft.com/office/word/2010/wordml" xmlns:w15="http://schemas.microsoft.com/office/word/2012/wordml" xmlns:w16cex="http://schemas.microsoft.com/office/word/2018/wordml/cex" xmlns:w16cid="http://schemas.microsoft.com/office/word/2016/wordml/cid" xmlns:w16="http://schemas.microsoft.com/office/word/2018/wordml" xmlns:w16sdtdh="http://schemas.microsoft.com/office/word/2020/wordml/sdtdatahash" xmlns:w16se="http://schemas.microsoft.com/office/word/2015/wordml/symex" xmlns:wpg="http://schemas.microsoft.com/office/word/2010/wordprocessingGroup" xmlns:wpi="http://schemas.microsoft.com/office/word/2010/wordprocessingInk" xmlns:wne="http://schemas.microsoft.com/office/word/2006/wordml" xmlns:wps="http://schemas.microsoft.com/office/word/2010/wordprocessingShape" mc:Ignorable="w14 w15 w16se w16cid w16 w16cex w16sdtdh wp14">
+  <w:endnote w:type="separator" w:id="-1">
+    <w:p>
+      <w:r>
+        <w:separator/>
+      </w:r>
+    </w:p>
+  </w:endnote>
+  <w:endnote w:type="continuationSeparator" w:id="0">
+    <w:p>
+      <w:r>
+        <w:continuationSeparator/>
+      </w:r>
+    </w:p>
+  </w:endnote>
+</w:endnotes>
+</file>
+
+<file path=word/footer1.xml><?xml version="1.0" encoding="utf-8"?>
+<w:ftr xmlns:wpc="http://schemas.microsoft.com/office/word/2010/wordprocessingCanvas" xmlns:cx="http://schemas.microsoft.com/office/drawing/2014/chartex" xmlns:cx1="http://schemas.microsoft.com/office/drawing/2015/9/8/chartex" xmlns:cx2="http://schemas.microsoft.com/office/drawing/2015/10/21/chartex" xmlns:cx3="http://schemas.microsoft.com/office/drawing/2016/5/9/chartex" xmlns:cx4="http://schemas.microsoft.com/office/drawing/2016/5/10/chartex" xmlns:cx5="http://schemas.microsoft.com/office/drawing/2016/5/11/chartex" xmlns:cx6="http://schemas.microsoft.com/office/drawing/2016/5/12/chartex" xmlns:cx7="http://schemas.microsoft.com/office/drawing/2016/5/13/chartex" xmlns:cx8="http://schemas.microsoft.com/office/drawing/2016/5/14/chartex" xmlns:mc="http://schemas.openxmlformats.org/markup-compatibility/2006" xmlns:aink="http://schemas.microsoft.com/office/drawing/2016/ink" xmlns:am3d="http://schemas.microsoft.com/office/drawing/2017/model3d" xmlns:o="urn:schemas-microsoft-com:office:office" xmlns:r="http://schemas.openxmlformats.org/officeDocument/2006/relationships" xmlns:m="http://schemas.openxmlformats.org/officeDocument/2006/math" xmlns:v="urn:schemas-microsoft-com:vml" xmlns:wp14="http://schemas.microsoft.com/office/word/2010/wordprocessingDrawing" xmlns:wp="http://schemas.openxmlformats.org/drawingml/2006/wordprocessingDrawing" xmlns:w10="urn:schemas-microsoft-com:office:word" xmlns:w="http://schemas.openxmlformats.org/wordprocessingml/2006/main" xmlns:w14="http://schemas.microsoft.com/office/word/2010/wordml" xmlns:w15="http://schemas.microsoft.com/office/word/2012/wordml" xmlns:w16cex="http://schemas.microsoft.com/office/word/2018/wordml/cex" xmlns:w16cid="http://schemas.microsoft.com/office/word/2016/wordml/cid" xmlns:w16="http://schemas.microsoft.com/office/word/2018/wordml" xmlns:w16sdtdh="http://schemas.microsoft.com/office/word/2020/wordml/sdtdatahash" xmlns:w16se="http://schemas.microsoft.com/office/word/2015/wordml/symex" xmlns:wpg="http://schemas.microsoft.com/office/word/2010/wordprocessingGroup" xmlns:wpi="http://schemas.microsoft.com/office/word/2010/wordprocessingInk" xmlns:wne="http://schemas.microsoft.com/office/word/2006/wordml" xmlns:wps="http://schemas.microsoft.com/office/word/2010/wordprocessingShape" mc:Ignorable="w14 w15 w16se w16cid w16 w16cex w16sdtdh wp14">
+  <w:p>
+    <w:pPr>
+      <w:pStyle w:val="Footer"/>
+    </w:pPr>
+  </w:p>
+</w:ftr>
+</file>
+
+<file path=word/footer2.xml><?xml version="1.0" encoding="utf-8"?>
+<w:ftr xmlns:wpc="http://schemas.microsoft.com/office/word/2010/wordprocessingCanvas" xmlns:cx="http://schemas.microsoft.com/office/drawing/2014/chartex" xmlns:cx1="http://schemas.microsoft.com/office/drawing/2015/9/8/chartex" xmlns:cx2="http://schemas.microsoft.com/office/drawing/2015/10/21/chartex" xmlns:cx3="http://schemas.microsoft.com/office/drawing/2016/5/9/chartex" xmlns:cx4="http://schemas.microsoft.com/office/drawing/2016/5/10/chartex" xmlns:cx5="http://schemas.microsoft.com/office/drawing/2016/5/11/chartex" xmlns:cx6="http://schemas.microsoft.com/office/drawing/2016/5/12/chartex" xmlns:cx7="http://schemas.microsoft.com/office/drawing/2016/5/13/chartex" xmlns:cx8="http://schemas.microsoft.com/office/drawing/2016/5/14/chartex" xmlns:mc="http://schemas.openxmlformats.org/markup-compatibility/2006" xmlns:aink="http://schemas.microsoft.com/office/drawing/2016/ink" xmlns:am3d="http://schemas.microsoft.com/office/drawing/2017/model3d" xmlns:o="urn:schemas-microsoft-com:office:office" xmlns:r="http://schemas.openxmlformats.org/officeDocument/2006/relationships" xmlns:m="http://schemas.openxmlformats.org/officeDocument/2006/math" xmlns:v="urn:schemas-microsoft-com:vml" xmlns:wp14="http://schemas.microsoft.com/office/word/2010/wordprocessingDrawing" xmlns:wp="http://schemas.openxmlformats.org/drawingml/2006/wordprocessingDrawing" xmlns:w10="urn:schemas-microsoft-com:office:word" xmlns:w="http://schemas.openxmlformats.org/wordprocessingml/2006/main" xmlns:w14="http://schemas.microsoft.com/office/word/2010/wordml" xmlns:w15="http://schemas.microsoft.com/office/word/2012/wordml" xmlns:w16cex="http://schemas.microsoft.com/office/word/2018/wordml/cex" xmlns:w16cid="http://schemas.microsoft.com/office/word/2016/wordml/cid" xmlns:w16="http://schemas.microsoft.com/office/word/2018/wordml" xmlns:w16sdtdh="http://schemas.microsoft.com/office/word/2020/wordml/sdtdatahash" xmlns:w16se="http://schemas.microsoft.com/office/word/2015/wordml/symex" xmlns:wpg="http://schemas.microsoft.com/office/word/2010/wordprocessingGroup" xmlns:wpi="http://schemas.microsoft.com/office/word/2010/wordprocessingInk" xmlns:wne="http://schemas.microsoft.com/office/word/2006/wordml" xmlns:wps="http://schemas.microsoft.com/office/word/2010/wordprocessingShape" mc:Ignorable="w14 w15 w16se w16cid w16 w16cex w16sdtdh wp14">
+  <w:p>
+    <w:pPr>
+      <w:ind w:left="-284"/>
+      <w:jc w:val="both"/>
+      <w:rPr>
+        <w:sz w:val="22"/>
+        <w:szCs w:val="22"/>
+      </w:rPr>
+    </w:pPr>
+    <w:r>
+      <w:rPr>
+        <w:sz w:val="22"/>
+        <w:szCs w:val="22"/>
+      </w:rPr>
+      <w:t>Analyzed by: __</w:t>
+    </w:r>
+    <w:r>
+      <w:rPr>
+        <w:sz w:val="22"/>
+        <w:szCs w:val="22"/>
+      </w:rPr>
+      <w:softHyphen/>
+    </w:r>
+    <w:r>
+      <w:rPr>
+        <w:sz w:val="22"/>
+        <w:szCs w:val="22"/>
+      </w:rPr>
+      <w:softHyphen/>
+    </w:r>
+    <w:r>
+      <w:rPr>
+        <w:sz w:val="22"/>
+        <w:szCs w:val="22"/>
+      </w:rPr>
+      <w:softHyphen/>
+    </w:r>
+    <w:r>
+      <w:rPr>
+        <w:sz w:val="22"/>
+        <w:szCs w:val="22"/>
+      </w:rPr>
+      <w:softHyphen/>
+      <w:t xml:space="preserve">_______________ Date: </w:t>
+    </w:r>
+    <w:r>
+      <w:rPr>
+        <w:sz w:val="22"/>
+        <w:szCs w:val="22"/>
+        <w:u w:val="single"/>
+        <w:lang w:val="en-PK"/>
+      </w:rPr>
+      <w:t xml:space="preserve">                    </w:t>
+    </w:r>
+    <w:r>
+      <w:rPr>
+        <w:sz w:val="22"/>
+        <w:szCs w:val="22"/>
+      </w:rPr>
+      <w:t xml:space="preserve"> Reviewed by: __________________ </w:t>
+    </w:r>
+    <w:proofErr w:type="gramStart"/>
+    <w:r>
+      <w:rPr>
+        <w:sz w:val="22"/>
+        <w:szCs w:val="22"/>
+      </w:rPr>
+      <w:t>Date:</w:t>
+    </w:r>
+    <w:r>
+      <w:rPr>
+        <w:sz w:val="22"/>
+        <w:szCs w:val="22"/>
+        <w:lang w:val="en-PK"/>
+      </w:rPr>
+      <w:t>_</w:t>
+    </w:r>
+    <w:proofErr w:type="gramEnd"/>
+    <w:r>
+      <w:rPr>
+        <w:sz w:val="22"/>
+        <w:szCs w:val="22"/>
+        <w:lang w:val="en-PK"/>
+      </w:rPr>
+      <w:t>__________</w:t>
+    </w:r>
+    <w:r>
+      <w:rPr>
+        <w:sz w:val="22"/>
+        <w:szCs w:val="22"/>
+      </w:rPr>
+      <w:t xml:space="preserve">   </w:t>
+    </w:r>
+  </w:p>
+  <w:p>
+    <w:pPr>
+      <w:rPr>
+        <w:sz w:val="22"/>
+        <w:szCs w:val="22"/>
+      </w:rPr>
+    </w:pPr>
+    <w:r>
+      <w:rPr>
+        <w:b/>
+        <w:sz w:val="22"/>
+        <w:szCs w:val="22"/>
+      </w:rPr>
+      <w:t xml:space="preserve">  </w:t>
+    </w:r>
+    <w:r>
+      <w:rPr>
+        <w:b/>
+        <w:sz w:val="22"/>
+        <w:szCs w:val="22"/>
+        <w:lang w:val="en-PK"/>
+      </w:rPr>
+      <w:t xml:space="preserve">                     </w:t>
+    </w:r>
+    <w:r>
+      <w:rPr>
+        <w:b/>
+        <w:sz w:val="22"/>
+        <w:szCs w:val="22"/>
+      </w:rPr>
+      <w:t>FTM-</w:t>
+    </w:r>
+    <w:r>
+      <w:rPr>
+        <w:b/>
+        <w:sz w:val="22"/>
+        <w:szCs w:val="22"/>
+        <w:lang w:val="en-PK"/>
+      </w:rPr>
+      <w:t>10</w:t>
+    </w:r>
+    <w:r>
+      <w:rPr>
+        <w:b/>
+        <w:sz w:val="22"/>
+        <w:szCs w:val="22"/>
+      </w:rPr>
+      <w:t xml:space="preserve">-FS </w:t>
+    </w:r>
+    <w:r>
+      <w:rPr>
+        <w:b/>
+        <w:sz w:val="22"/>
+        <w:szCs w:val="22"/>
+      </w:rPr>
+      <w:tab/>
+    </w:r>
+    <w:r>
+      <w:rPr>
+        <w:b/>
+        <w:sz w:val="22"/>
+        <w:szCs w:val="22"/>
+      </w:rPr>
+      <w:tab/>
+    </w:r>
+    <w:r>
+      <w:rPr>
+        <w:b/>
+        <w:sz w:val="22"/>
+        <w:szCs w:val="22"/>
+      </w:rPr>
+      <w:tab/>
+      <w:t xml:space="preserve">                            </w:t>
+    </w:r>
+    <w:r>
+      <w:rPr>
+        <w:b/>
+        <w:sz w:val="22"/>
+        <w:szCs w:val="22"/>
+        <w:lang w:val="en-PK"/>
+      </w:rPr>
+      <w:t xml:space="preserve"> </w:t>
+    </w:r>
+    <w:r>
+      <w:rPr>
+        <w:b/>
+        <w:sz w:val="22"/>
+        <w:szCs w:val="22"/>
+      </w:rPr>
+      <w:t xml:space="preserve">        </w:t>
+    </w:r>
+    <w:r>
+      <w:rPr>
+        <w:b/>
+        <w:sz w:val="22"/>
+        <w:szCs w:val="22"/>
+      </w:rPr>
+      <w:t>FTM-</w:t>
+    </w:r>
+    <w:r>
+      <w:rPr>
+        <w:b/>
+        <w:sz w:val="22"/>
+        <w:szCs w:val="22"/>
+        <w:lang w:val="en-PK"/>
+      </w:rPr>
+      <w:t>3</w:t>
+    </w:r>
+    <w:r>
+      <w:rPr>
+        <w:b/>
+        <w:sz w:val="22"/>
+        <w:szCs w:val="22"/>
+      </w:rPr>
+      <w:t>8</w:t>
+    </w:r>
+    <w:r>
+      <w:rPr>
+        <w:b/>
+        <w:sz w:val="22"/>
+        <w:szCs w:val="22"/>
+      </w:rPr>
+      <w:t xml:space="preserve">-FS </w:t>
+    </w:r>
+  </w:p>
+  <w:p>
+    <w:pPr>
+      <w:pStyle w:val="Heading1"/>
+      <w:spacing w:line="360" w:lineRule="auto"/>
+      <w:jc w:val="left"/>
+      <w:rPr>
+        <w:rFonts w:ascii="Times New Roman" w:hAnsi="Times New Roman"/>
+        <w:sz w:val="22"/>
+        <w:szCs w:val="22"/>
+        <w:u w:val="none"/>
+      </w:rPr>
+    </w:pPr>
+    <w:r>
+      <w:rPr>
+        <w:rFonts w:ascii="Times New Roman" w:hAnsi="Times New Roman"/>
+        <w:sz w:val="22"/>
+        <w:szCs w:val="22"/>
+        <w:u w:val="none"/>
+      </w:rPr>
+      <w:t xml:space="preserve">       </w:t>
+    </w:r>
+    <w:r>
+      <w:rPr>
+        <w:rFonts w:ascii="Times New Roman" w:hAnsi="Times New Roman"/>
+        <w:sz w:val="22"/>
+        <w:szCs w:val="22"/>
+        <w:u w:val="none"/>
+      </w:rPr>
+      <w:tab/>
+    </w:r>
+    <w:r>
+      <w:rPr>
+        <w:rFonts w:ascii="Times New Roman" w:hAnsi="Times New Roman"/>
+        <w:sz w:val="22"/>
+        <w:szCs w:val="22"/>
+        <w:u w:val="none"/>
+      </w:rPr>
+      <w:tab/>
+    </w:r>
+    <w:r>
+      <w:rPr>
+        <w:rFonts w:ascii="Times New Roman" w:hAnsi="Times New Roman"/>
+        <w:sz w:val="22"/>
+        <w:szCs w:val="22"/>
+        <w:u w:val="none"/>
+      </w:rPr>
+      <w:tab/>
+    </w:r>
+    <w:r>
+      <w:rPr>
+        <w:rFonts w:ascii="Times New Roman" w:hAnsi="Times New Roman"/>
+        <w:sz w:val="22"/>
+        <w:szCs w:val="22"/>
+        <w:u w:val="none"/>
+      </w:rPr>
+      <w:tab/>
+    </w:r>
+    <w:r>
+      <w:rPr>
+        <w:rFonts w:ascii="Times New Roman" w:hAnsi="Times New Roman"/>
+        <w:sz w:val="22"/>
+        <w:szCs w:val="22"/>
+        <w:u w:val="none"/>
+      </w:rPr>
+      <w:tab/>
+    </w:r>
+    <w:r>
+      <w:rPr>
+        <w:rFonts w:ascii="Times New Roman" w:hAnsi="Times New Roman"/>
+        <w:sz w:val="22"/>
+        <w:szCs w:val="22"/>
+        <w:u w:val="none"/>
+      </w:rPr>
+      <w:tab/>
+    </w:r>
+    <w:r>
+      <w:rPr>
+        <w:rFonts w:ascii="Times New Roman" w:hAnsi="Times New Roman"/>
+        <w:sz w:val="22"/>
+        <w:szCs w:val="22"/>
+        <w:u w:val="none"/>
+      </w:rPr>
+      <w:tab/>
+    </w:r>
+    <w:r>
+      <w:rPr>
+        <w:rFonts w:ascii="Times New Roman" w:hAnsi="Times New Roman"/>
+        <w:sz w:val="22"/>
+        <w:szCs w:val="22"/>
+        <w:u w:val="none"/>
+      </w:rPr>
+      <w:tab/>
+      <w:t xml:space="preserve">       </w:t>
+    </w:r>
+  </w:p>
+  <w:p>
+    <w:pPr>
+      <w:pStyle w:val="Footer"/>
+      <w:spacing w:line="360" w:lineRule="auto"/>
+      <w:ind w:left="-284"/>
+      <w:rPr>
+        <w:sz w:val="22"/>
+        <w:szCs w:val="22"/>
+      </w:rPr>
+    </w:pPr>
+    <w:r>
+      <w:rPr>
+        <w:sz w:val="22"/>
+        <w:szCs w:val="22"/>
+      </w:rPr>
+      <w:t xml:space="preserve">Date of Dispatch: ____________                                                                     </w:t>
+    </w:r>
+  </w:p>
+  <w:p>
+    <w:pPr>
+      <w:pStyle w:val="Footer"/>
+      <w:tabs>
+        <w:tab w:val="left" w:pos="3975"/>
+        <w:tab w:val="center" w:pos="4725"/>
+      </w:tabs>
+      <w:jc w:val="center"/>
+      <w:rPr>
+        <w:sz w:val="20"/>
+        <w:szCs w:val="20"/>
+      </w:rPr>
+    </w:pPr>
+    <w:r>
+      <w:rPr>
+        <w:sz w:val="20"/>
+        <w:szCs w:val="20"/>
+      </w:rPr>
+      <w:t xml:space="preserve">Page </w:t>
+    </w:r>
+    <w:r>
+      <w:rPr>
+        <w:sz w:val="20"/>
+        <w:szCs w:val="20"/>
+      </w:rPr>
+      <w:fldChar w:fldCharType="begin"/>
+    </w:r>
+    <w:r>
+      <w:rPr>
+        <w:sz w:val="20"/>
+        <w:szCs w:val="20"/>
+      </w:rPr>
+      <w:instrText xml:space="preserve"> PAGE </w:instrText>
+    </w:r>
+    <w:r>
+      <w:rPr>
+        <w:sz w:val="20"/>
+        <w:szCs w:val="20"/>
+      </w:rPr>
+      <w:fldChar w:fldCharType="separate"/>
+    </w:r>
+    <w:r>
+      <w:rPr>
+        <w:sz w:val="20"/>
+        <w:szCs w:val="20"/>
+      </w:rPr>
+      <w:t>1</w:t>
+    </w:r>
+    <w:r>
+      <w:rPr>
+        <w:sz w:val="20"/>
+        <w:szCs w:val="20"/>
+      </w:rPr>
+      <w:fldChar w:fldCharType="end"/>
+    </w:r>
+    <w:r>
+      <w:rPr>
+        <w:sz w:val="20"/>
+        <w:szCs w:val="20"/>
+      </w:rPr>
+      <w:t xml:space="preserve"> of </w:t>
+    </w:r>
+    <w:r>
+      <w:rPr>
+        <w:sz w:val="20"/>
+        <w:szCs w:val="20"/>
+      </w:rPr>
+      <w:fldChar w:fldCharType="begin"/>
+    </w:r>
+    <w:r>
+      <w:rPr>
+        <w:sz w:val="20"/>
+        <w:szCs w:val="20"/>
+      </w:rPr>
+      <w:instrText xml:space="preserve"> NUMPAGES </w:instrText>
+    </w:r>
+    <w:r>
+      <w:rPr>
+        <w:sz w:val="20"/>
+        <w:szCs w:val="20"/>
+      </w:rPr>
+      <w:fldChar w:fldCharType="separate"/>
+    </w:r>
+    <w:r>
+      <w:rPr>
+        <w:sz w:val="20"/>
+        <w:szCs w:val="20"/>
+      </w:rPr>
+      <w:t>2</w:t>
+    </w:r>
+    <w:r>
+      <w:rPr>
+        <w:sz w:val="20"/>
+        <w:szCs w:val="20"/>
+      </w:rPr>
+      <w:fldChar w:fldCharType="end"/>
+    </w:r>
+  </w:p>
+  <w:p>
+    <w:pPr>
+      <w:pStyle w:val="Footer"/>
+    </w:pPr>
+  </w:p>
+</w:ftr>
+</file>
+
+<file path=word/footer3.xml><?xml version="1.0" encoding="utf-8"?>
+<w:ftr xmlns:wpc="http://schemas.microsoft.com/office/word/2010/wordprocessingCanvas" xmlns:cx="http://schemas.microsoft.com/office/drawing/2014/chartex" xmlns:cx1="http://schemas.microsoft.com/office/drawing/2015/9/8/chartex" xmlns:cx2="http://schemas.microsoft.com/office/drawing/2015/10/21/chartex" xmlns:cx3="http://schemas.microsoft.com/office/drawing/2016/5/9/chartex" xmlns:cx4="http://schemas.microsoft.com/office/drawing/2016/5/10/chartex" xmlns:cx5="http://schemas.microsoft.com/office/drawing/2016/5/11/chartex" xmlns:cx6="http://schemas.microsoft.com/office/drawing/2016/5/12/chartex" xmlns:cx7="http://schemas.microsoft.com/office/drawing/2016/5/13/chartex" xmlns:cx8="http://schemas.microsoft.com/office/drawing/2016/5/14/chartex" xmlns:mc="http://schemas.openxmlformats.org/markup-compatibility/2006" xmlns:aink="http://schemas.microsoft.com/office/drawing/2016/ink" xmlns:am3d="http://schemas.microsoft.com/office/drawing/2017/model3d" xmlns:o="urn:schemas-microsoft-com:office:office" xmlns:r="http://schemas.openxmlformats.org/officeDocument/2006/relationships" xmlns:m="http://schemas.openxmlformats.org/officeDocument/2006/math" xmlns:v="urn:schemas-microsoft-com:vml" xmlns:wp14="http://schemas.microsoft.com/office/word/2010/wordprocessingDrawing" xmlns:wp="http://schemas.openxmlformats.org/drawingml/2006/wordprocessingDrawing" xmlns:w10="urn:schemas-microsoft-com:office:word" xmlns:w="http://schemas.openxmlformats.org/wordprocessingml/2006/main" xmlns:w14="http://schemas.microsoft.com/office/word/2010/wordml" xmlns:w15="http://schemas.microsoft.com/office/word/2012/wordml" xmlns:w16cex="http://schemas.microsoft.com/office/word/2018/wordml/cex" xmlns:w16cid="http://schemas.microsoft.com/office/word/2016/wordml/cid" xmlns:w16="http://schemas.microsoft.com/office/word/2018/wordml" xmlns:w16sdtdh="http://schemas.microsoft.com/office/word/2020/wordml/sdtdatahash" xmlns:w16se="http://schemas.microsoft.com/office/word/2015/wordml/symex" xmlns:wpg="http://schemas.microsoft.com/office/word/2010/wordprocessingGroup" xmlns:wpi="http://schemas.microsoft.com/office/word/2010/wordprocessingInk" xmlns:wne="http://schemas.microsoft.com/office/word/2006/wordml" xmlns:wps="http://schemas.microsoft.com/office/word/2010/wordprocessingShape" mc:Ignorable="w14 w15 w16se w16cid w16 w16cex w16sdtdh wp14">
+  <w:p>
+    <w:pPr>
+      <w:pStyle w:val="Footer"/>
+    </w:pPr>
+  </w:p>
+</w:ftr>
+</file>
+
+<file path=word/footnotes.xml><?xml version="1.0" encoding="utf-8"?>
+<w:footnotes xmlns:wpc="http://schemas.microsoft.com/office/word/2010/wordprocessingCanvas" xmlns:cx="http://schemas.microsoft.com/office/drawing/2014/chartex" xmlns:cx1="http://schemas.microsoft.com/office/drawing/2015/9/8/chartex" xmlns:cx2="http://schemas.microsoft.com/office/drawing/2015/10/21/chartex" xmlns:cx3="http://schemas.microsoft.com/office/drawing/2016/5/9/chartex" xmlns:cx4="http://schemas.microsoft.com/office/drawing/2016/5/10/chartex" xmlns:cx5="http://schemas.microsoft.com/office/drawing/2016/5/11/chartex" xmlns:cx6="http://schemas.microsoft.com/office/drawing/2016/5/12/chartex" xmlns:cx7="http://schemas.microsoft.com/office/drawing/2016/5/13/chartex" xmlns:cx8="http://schemas.microsoft.com/office/drawing/2016/5/14/chartex" xmlns:mc="http://schemas.openxmlformats.org/markup-compatibility/2006" xmlns:aink="http://schemas.microsoft.com/office/drawing/2016/ink" xmlns:am3d="http://schemas.microsoft.com/office/drawing/2017/model3d" xmlns:o="urn:schemas-microsoft-com:office:office" xmlns:r="http://schemas.openxmlformats.org/officeDocument/2006/relationships" xmlns:m="http://schemas.openxmlformats.org/officeDocument/2006/math" xmlns:v="urn:schemas-microsoft-com:vml" xmlns:wp14="http://schemas.microsoft.com/office/word/2010/wordprocessingDrawing" xmlns:wp="http://schemas.openxmlformats.org/drawingml/2006/wordprocessingDrawing" xmlns:w10="urn:schemas-microsoft-com:office:word" xmlns:w="http://schemas.openxmlformats.org/wordprocessingml/2006/main" xmlns:w14="http://schemas.microsoft.com/office/word/2010/wordml" xmlns:w15="http://schemas.microsoft.com/office/word/2012/wordml" xmlns:w16cex="http://schemas.microsoft.com/office/word/2018/wordml/cex" xmlns:w16cid="http://schemas.microsoft.com/office/word/2016/wordml/cid" xmlns:w16="http://schemas.microsoft.com/office/word/2018/wordml" xmlns:w16sdtdh="http://schemas.microsoft.com/office/word/2020/wordml/sdtdatahash" xmlns:w16se="http://schemas.microsoft.com/office/word/2015/wordml/symex" xmlns:wpg="http://schemas.microsoft.com/office/word/2010/wordprocessingGroup" xmlns:wpi="http://schemas.microsoft.com/office/word/2010/wordprocessingInk" xmlns:wne="http://schemas.microsoft.com/office/word/2006/wordml" xmlns:wps="http://schemas.microsoft.com/office/word/2010/wordprocessingShape" mc:Ignorable="w14 w15 w16se w16cid w16 w16cex w16sdtdh wp14">
+  <w:footnote w:type="separator" w:id="-1">
+    <w:p>
+      <w:r>
+        <w:separator/>
+      </w:r>
+    </w:p>
+  </w:footnote>
+  <w:footnote w:type="continuationSeparator" w:id="0">
+    <w:p>
+      <w:r>
+        <w:continuationSeparator/>
+      </w:r>
+    </w:p>
+  </w:footnote>
+</w:footnotes>
+</file>
+
+<file path=word/header1.xml><?xml version="1.0" encoding="utf-8"?>
+<w:hdr xmlns:wpc="http://schemas.microsoft.com/office/word/2010/wordprocessingCanvas" xmlns:cx="http://schemas.microsoft.com/office/drawing/2014/chartex" xmlns:cx1="http://schemas.microsoft.com/office/drawing/2015/9/8/chartex" xmlns:cx2="http://schemas.microsoft.com/office/drawing/2015/10/21/chartex" xmlns:cx3="http://schemas.microsoft.com/office/drawing/2016/5/9/chartex" xmlns:cx4="http://schemas.microsoft.com/office/drawing/2016/5/10/chartex" xmlns:cx5="http://schemas.microsoft.com/office/drawing/2016/5/11/chartex" xmlns:cx6="http://schemas.microsoft.com/office/drawing/2016/5/12/chartex" xmlns:cx7="http://schemas.microsoft.com/office/drawing/2016/5/13/chartex" xmlns:cx8="http://schemas.microsoft.com/office/drawing/2016/5/14/chartex" xmlns:mc="http://schemas.openxmlformats.org/markup-compatibility/2006" xmlns:aink="http://schemas.microsoft.com/office/drawing/2016/ink" xmlns:am3d="http://schemas.microsoft.com/office/drawing/2017/model3d" xmlns:o="urn:schemas-microsoft-com:office:office" xmlns:r="http://schemas.openxmlformats.org/officeDocument/2006/relationships" xmlns:m="http://schemas.openxmlformats.org/officeDocument/2006/math" xmlns:v="urn:schemas-microsoft-com:vml" xmlns:wp14="http://schemas.microsoft.com/office/word/2010/wordprocessingDrawing" xmlns:wp="http://schemas.openxmlformats.org/drawingml/2006/wordprocessingDrawing" xmlns:w10="urn:schemas-microsoft-com:office:word" xmlns:w="http://schemas.openxmlformats.org/wordprocessingml/2006/main" xmlns:w14="http://schemas.microsoft.com/office/word/2010/wordml" xmlns:w15="http://schemas.microsoft.com/office/word/2012/wordml" xmlns:w16cex="http://schemas.microsoft.com/office/word/2018/wordml/cex" xmlns:w16cid="http://schemas.microsoft.com/office/word/2016/wordml/cid" xmlns:w16="http://schemas.microsoft.com/office/word/2018/wordml" xmlns:w16sdtdh="http://schemas.microsoft.com/office/word/2020/wordml/sdtdatahash" xmlns:w16se="http://schemas.microsoft.com/office/word/2015/wordml/symex" xmlns:wpg="http://schemas.microsoft.com/office/word/2010/wordprocessingGroup" xmlns:wpi="http://schemas.microsoft.com/office/word/2010/wordprocessingInk" xmlns:wne="http://schemas.microsoft.com/office/word/2006/wordml" xmlns:wps="http://schemas.microsoft.com/office/word/2010/wordprocessingShape" mc:Ignorable="w14 w15 w16se w16cid w16 w16cex w16sdtdh wp14">
+  <w:p>
+    <w:pPr>
+      <w:pStyle w:val="Header"/>
+    </w:pPr>
+  </w:p>
+</w:hdr>
+</file>
+
+<file path=word/header2.xml><?xml version="1.0" encoding="utf-8"?>
+<w:hdr xmlns:wpc="http://schemas.microsoft.com/office/word/2010/wordprocessingCanvas" xmlns:cx="http://schemas.microsoft.com/office/drawing/2014/chartex" xmlns:cx1="http://schemas.microsoft.com/office/drawing/2015/9/8/chartex" xmlns:cx2="http://schemas.microsoft.com/office/drawing/2015/10/21/chartex" xmlns:cx3="http://schemas.microsoft.com/office/drawing/2016/5/9/chartex" xmlns:cx4="http://schemas.microsoft.com/office/drawing/2016/5/10/chartex" xmlns:cx5="http://schemas.microsoft.com/office/drawing/2016/5/11/chartex" xmlns:cx6="http://schemas.microsoft.com/office/drawing/2016/5/12/chartex" xmlns:cx7="http://schemas.microsoft.com/office/drawing/2016/5/13/chartex" xmlns:cx8="http://schemas.microsoft.com/office/drawing/2016/5/14/chartex" xmlns:mc="http://schemas.openxmlformats.org/markup-compatibility/2006" xmlns:aink="http://schemas.microsoft.com/office/drawing/2016/ink" xmlns:am3d="http://schemas.microsoft.com/office/drawing/2017/model3d" xmlns:o="urn:schemas-microsoft-com:office:office" xmlns:r="http://schemas.openxmlformats.org/officeDocument/2006/relationships" xmlns:m="http://schemas.openxmlformats.org/officeDocument/2006/math" xmlns:v="urn:schemas-microsoft-com:vml" xmlns:wp14="http://schemas.microsoft.com/office/word/2010/wordprocessingDrawing" xmlns:wp="http://schemas.openxmlformats.org/drawingml/2006/wordprocessingDrawing" xmlns:w10="urn:schemas-microsoft-com:office:word" xmlns:w="http://schemas.openxmlformats.org/wordprocessingml/2006/main" xmlns:w14="http://schemas.microsoft.com/office/word/2010/wordml" xmlns:w15="http://schemas.microsoft.com/office/word/2012/wordml" xmlns:w16cex="http://schemas.microsoft.com/office/word/2018/wordml/cex" xmlns:w16cid="http://schemas.microsoft.com/office/word/2016/wordml/cid" xmlns:w16="http://schemas.microsoft.com/office/word/2018/wordml" xmlns:w16sdtdh="http://schemas.microsoft.com/office/word/2020/wordml/sdtdatahash" xmlns:w16se="http://schemas.microsoft.com/office/word/2015/wordml/symex" xmlns:wpg="http://schemas.microsoft.com/office/word/2010/wordprocessingGroup" xmlns:wpi="http://schemas.microsoft.com/office/word/2010/wordprocessingInk" xmlns:wne="http://schemas.microsoft.com/office/word/2006/wordml" xmlns:wps="http://schemas.microsoft.com/office/word/2010/wordprocessingShape" mc:Ignorable="w14 w15 w16se w16cid w16 w16cex w16sdtdh wp14">
+  <w:p>
+    <w:pPr>
+      <w:pStyle w:val="Header"/>
+    </w:pPr>
+  </w:p>
+</w:hdr>
+</file>
+
+<file path=word/header3.xml><?xml version="1.0" encoding="utf-8"?>
+<w:hdr xmlns:wpc="http://schemas.microsoft.com/office/word/2010/wordprocessingCanvas" xmlns:cx="http://schemas.microsoft.com/office/drawing/2014/chartex" xmlns:cx1="http://schemas.microsoft.com/office/drawing/2015/9/8/chartex" xmlns:cx2="http://schemas.microsoft.com/office/drawing/2015/10/21/chartex" xmlns:cx3="http://schemas.microsoft.com/office/drawing/2016/5/9/chartex" xmlns:cx4="http://schemas.microsoft.com/office/drawing/2016/5/10/chartex" xmlns:cx5="http://schemas.microsoft.com/office/drawing/2016/5/11/chartex" xmlns:cx6="http://schemas.microsoft.com/office/drawing/2016/5/12/chartex" xmlns:cx7="http://schemas.microsoft.com/office/drawing/2016/5/13/chartex" xmlns:cx8="http://schemas.microsoft.com/office/drawing/2016/5/14/chartex" xmlns:mc="http://schemas.openxmlformats.org/markup-compatibility/2006" xmlns:aink="http://schemas.microsoft.com/office/drawing/2016/ink" xmlns:am3d="http://schemas.microsoft.com/office/drawing/2017/model3d" xmlns:o="urn:schemas-microsoft-com:office:office" xmlns:r="http://schemas.openxmlformats.org/officeDocument/2006/relationships" xmlns:m="http://schemas.openxmlformats.org/officeDocument/2006/math" xmlns:v="urn:schemas-microsoft-com:vml" xmlns:wp14="http://schemas.microsoft.com/office/word/2010/wordprocessingDrawing" xmlns:wp="http://schemas.openxmlformats.org/drawingml/2006/wordprocessingDrawing" xmlns:w10="urn:schemas-microsoft-com:office:word" xmlns:w="http://schemas.openxmlformats.org/wordprocessingml/2006/main" xmlns:w14="http://schemas.microsoft.com/office/word/2010/wordml" xmlns:w15="http://schemas.microsoft.com/office/word/2012/wordml" xmlns:w16cex="http://schemas.microsoft.com/office/word/2018/wordml/cex" xmlns:w16cid="http://schemas.microsoft.com/office/word/2016/wordml/cid" xmlns:w16="http://schemas.microsoft.com/office/word/2018/wordml" xmlns:w16sdtdh="http://schemas.microsoft.com/office/word/2020/wordml/sdtdatahash" xmlns:w16se="http://schemas.microsoft.com/office/word/2015/wordml/symex" xmlns:wpg="http://schemas.microsoft.com/office/word/2010/wordprocessingGroup" xmlns:wpi="http://schemas.microsoft.com/office/word/2010/wordprocessingInk" xmlns:wne="http://schemas.microsoft.com/office/word/2006/wordml" xmlns:wps="http://schemas.microsoft.com/office/word/2010/wordprocessingShape" mc:Ignorable="w14 w15 w16se w16cid w16 w16cex w16sdtdh wp14">
+  <w:p>
+    <w:pPr>
+      <w:pStyle w:val="Header"/>
+    </w:pPr>
+  </w:p>
+</w:hdr>
+</file>
+
 <file path=word/numbering.xml><?xml version="1.0" encoding="utf-8"?>
-<w:numbering xmlns:wpc="http://schemas.microsoft.com/office/word/2010/wordprocessingCanvas" xmlns:cx="http://schemas.microsoft.com/office/drawing/2014/chartex" xmlns:cx1="http://schemas.microsoft.com/office/drawing/2015/9/8/chartex" xmlns:cx2="http://schemas.microsoft.com/office/drawing/2015/10/21/chartex" xmlns:cx3="http://schemas.microsoft.com/office/drawing/2016/5/9/chartex" xmlns:cx4="http://schemas.microsoft.com/office/drawing/2016/5/10/chartex" xmlns:cx5="http://schemas.microsoft.com/office/drawing/2016/5/11/chartex" xmlns:cx6="http://schemas.microsoft.com/office/drawing/2016/5/12/chartex" xmlns:cx7="http://schemas.microsoft.com/office/drawing/2016/5/13/chartex" xmlns:cx8="http://schemas.microsoft.com/office/drawing/2016/5/14/chartex" xmlns:mc="http://schemas.openxmlformats.org/markup-compatibility/2006" xmlns:aink="http://schemas.microsoft.com/office/drawing/2016/ink" xmlns:am3d="http://schemas.microsoft.com/office/drawing/2017/model3d" xmlns:o="urn:schemas-microsoft-com:office:office" xmlns:r="http://schemas.openxmlformats.org/officeDocument/2006/relationships" xmlns:m="http://schemas.openxmlformats.org/officeDocument/2006/math" xmlns:v="urn:schemas-microsoft-com:vml" xmlns:wp14="http://schemas.microsoft.com/office/word/2010/wordprocessingDrawing" xmlns:wp="http://schemas.openxmlformats.org/drawingml/2006/wordprocessingDrawing" xmlns:w10="urn:schemas-microsoft-com:office:word" xmlns:w="http://schemas.openxmlformats.org/wordprocessingml/2006/main" xmlns:w14="http://schemas.microsoft.com/office/word/2010/wordml" xmlns:w15="http://schemas.microsoft.com/office/word/2012/wordml" xmlns:w16cex="http://schemas.microsoft.com/office/word/2018/wordml/cex" xmlns:w16cid="http://schemas.microsoft.com/office/word/2016/wordml/cid" xmlns:w16="http://schemas.microsoft.com/office/word/2018/wordml" xmlns:w16se="http://schemas.microsoft.com/office/word/2015/wordml/symex" xmlns:wpg="http://schemas.microsoft.com/office/word/2010/wordprocessingGroup" xmlns:wpi="http://schemas.microsoft.com/office/word/2010/wordprocessingInk" xmlns:wne="http://schemas.microsoft.com/office/word/2006/wordml" xmlns:wps="http://schemas.microsoft.com/office/word/2010/wordprocessingShape" mc:Ignorable="w14 w15 w16se w16cid w16 w16cex wp14">
+<w:numbering xmlns:wpc="http://schemas.microsoft.com/office/word/2010/wordprocessingCanvas" xmlns:cx="http://schemas.microsoft.com/office/drawing/2014/chartex" xmlns:cx1="http://schemas.microsoft.com/office/drawing/2015/9/8/chartex" xmlns:cx2="http://schemas.microsoft.com/office/drawing/2015/10/21/chartex" xmlns:cx3="http://schemas.microsoft.com/office/drawing/2016/5/9/chartex" xmlns:cx4="http://schemas.microsoft.com/office/drawing/2016/5/10/chartex" xmlns:cx5="http://schemas.microsoft.com/office/drawing/2016/5/11/chartex" xmlns:cx6="http://schemas.microsoft.com/office/drawing/2016/5/12/chartex" xmlns:cx7="http://schemas.microsoft.com/office/drawing/2016/5/13/chartex" xmlns:cx8="http://schemas.microsoft.com/office/drawing/2016/5/14/chartex" xmlns:mc="http://schemas.openxmlformats.org/markup-compatibility/2006" xmlns:aink="http://schemas.microsoft.com/office/drawing/2016/ink" xmlns:am3d="http://schemas.microsoft.com/office/drawing/2017/model3d" xmlns:o="urn:schemas-microsoft-com:office:office" xmlns:r="http://schemas.openxmlformats.org/officeDocument/2006/relationships" xmlns:m="http://schemas.openxmlformats.org/officeDocument/2006/math" xmlns:v="urn:schemas-microsoft-com:vml" xmlns:wp14="http://schemas.microsoft.com/office/word/2010/wordprocessingDrawing" xmlns:wp="http://schemas.openxmlformats.org/drawingml/2006/wordprocessingDrawing" xmlns:w10="urn:schemas-microsoft-com:office:word" xmlns:w="http://schemas.openxmlformats.org/wordprocessingml/2006/main" xmlns:w14="http://schemas.microsoft.com/office/word/2010/wordml" xmlns:w15="http://schemas.microsoft.com/office/word/2012/wordml" xmlns:w16cex="http://schemas.microsoft.com/office/word/2018/wordml/cex" xmlns:w16cid="http://schemas.microsoft.com/office/word/2016/wordml/cid" xmlns:w16="http://schemas.microsoft.com/office/word/2018/wordml" xmlns:w16sdtdh="http://schemas.microsoft.com/office/word/2020/wordml/sdtdatahash" xmlns:w16se="http://schemas.microsoft.com/office/word/2015/wordml/symex" xmlns:wpg="http://schemas.microsoft.com/office/word/2010/wordprocessingGroup" xmlns:wpi="http://schemas.microsoft.com/office/word/2010/wordprocessingInk" xmlns:wne="http://schemas.microsoft.com/office/word/2006/wordml" xmlns:wps="http://schemas.microsoft.com/office/word/2010/wordprocessingShape" mc:Ignorable="w14 w15 w16se w16cid w16 w16cex w16sdtdh wp14">
   <w:abstractNum w:abstractNumId="0" w15:restartNumberingAfterBreak="0">
     <w:nsid w:val="30FE4C2B"/>
     <w:multiLevelType w:val="hybridMultilevel"/>
@@ -607,7 +1296,7 @@
 </file>
 
 <file path=word/styles.xml><?xml version="1.0" encoding="utf-8"?>
-<w:styles xmlns:mc="http://schemas.openxmlformats.org/markup-compatibility/2006" xmlns:r="http://schemas.openxmlformats.org/officeDocument/2006/relationships" xmlns:w="http://schemas.openxmlformats.org/wordprocessingml/2006/main" xmlns:w14="http://schemas.microsoft.com/office/word/2010/wordml" xmlns:w15="http://schemas.microsoft.com/office/word/2012/wordml" xmlns:w16cex="http://schemas.microsoft.com/office/word/2018/wordml/cex" xmlns:w16cid="http://schemas.microsoft.com/office/word/2016/wordml/cid" xmlns:w16="http://schemas.microsoft.com/office/word/2018/wordml" xmlns:w16se="http://schemas.microsoft.com/office/word/2015/wordml/symex" mc:Ignorable="w14 w15 w16se w16cid w16 w16cex">
+<w:styles xmlns:mc="http://schemas.openxmlformats.org/markup-compatibility/2006" xmlns:r="http://schemas.openxmlformats.org/officeDocument/2006/relationships" xmlns:w="http://schemas.openxmlformats.org/wordprocessingml/2006/main" xmlns:w14="http://schemas.microsoft.com/office/word/2010/wordml" xmlns:w15="http://schemas.microsoft.com/office/word/2012/wordml" xmlns:w16cex="http://schemas.microsoft.com/office/word/2018/wordml/cex" xmlns:w16cid="http://schemas.microsoft.com/office/word/2016/wordml/cid" xmlns:w16="http://schemas.microsoft.com/office/word/2018/wordml" xmlns:w16sdtdh="http://schemas.microsoft.com/office/word/2020/wordml/sdtdatahash" xmlns:w16se="http://schemas.microsoft.com/office/word/2015/wordml/symex" mc:Ignorable="w14 w15 w16se w16cid w16 w16cex w16sdtdh">
   <w:docDefaults>
     <w:rPrDefault>
       <w:rPr>
@@ -625,7 +1314,7 @@
   </w:docDefaults>
   <w:latentStyles w:defLockedState="0" w:defUIPriority="99" w:defSemiHidden="0" w:defUnhideWhenUsed="0" w:defQFormat="0" w:count="376">
     <w:lsdException w:name="Normal" w:uiPriority="0" w:qFormat="1"/>
-    <w:lsdException w:name="heading 1" w:uiPriority="9" w:qFormat="1"/>
+    <w:lsdException w:name="heading 1" w:uiPriority="0" w:qFormat="1"/>
     <w:lsdException w:name="heading 2" w:semiHidden="1" w:uiPriority="9" w:unhideWhenUsed="1" w:qFormat="1"/>
     <w:lsdException w:name="heading 3" w:semiHidden="1" w:uiPriority="9" w:unhideWhenUsed="1" w:qFormat="1"/>
     <w:lsdException w:name="heading 4" w:semiHidden="1" w:uiPriority="9" w:unhideWhenUsed="1" w:qFormat="1"/>
@@ -1004,6 +1693,33 @@
   <w:style w:type="paragraph" w:default="1" w:styleId="Normal">
     <w:name w:val="Normal"/>
     <w:qFormat/>
+    <w:rsid w:val="00601662"/>
+    <w:pPr>
+      <w:spacing w:after="0" w:line="240" w:lineRule="auto"/>
+    </w:pPr>
+    <w:rPr>
+      <w:rFonts w:ascii="Times New Roman" w:eastAsia="Times New Roman" w:hAnsi="Times New Roman" w:cs="Times New Roman"/>
+      <w:sz w:val="24"/>
+      <w:szCs w:val="24"/>
+      <w:lang w:val="en-US"/>
+    </w:rPr>
+  </w:style>
+  <w:style w:type="paragraph" w:styleId="Heading1">
+    <w:name w:val="heading 1"/>
+    <w:basedOn w:val="Normal"/>
+    <w:next w:val="Normal"/>
+    <w:link w:val="Heading1Char"/>
+    <w:qFormat/>
+    <w:rsid w:val="00E47A65"/>
+    <w:pPr>
+      <w:keepNext/>
+      <w:jc w:val="center"/>
+      <w:outlineLvl w:val="0"/>
+    </w:pPr>
+    <w:rPr>
+      <w:rFonts w:ascii="Arial" w:hAnsi="Arial"/>
+      <w:u w:val="single"/>
+    </w:rPr>
   </w:style>
   <w:style w:type="character" w:default="1" w:styleId="DefaultParagraphFont">
     <w:name w:val="Default Paragraph Font"/>
@@ -1037,26 +1753,26 @@
     <w:basedOn w:val="Normal"/>
     <w:link w:val="BulletCustomNormalChar"/>
     <w:qFormat/>
-    <w:rsid w:val="00D62972"/>
+    <w:rsid w:val="00F649A9"/>
     <w:pPr>
       <w:numPr>
         <w:numId w:val="1"/>
       </w:numPr>
-      <w:spacing w:after="0" w:line="240" w:lineRule="auto"/>
     </w:pPr>
     <w:rPr>
-      <w:rFonts w:asciiTheme="majorBidi" w:hAnsiTheme="majorBidi"/>
-      <w:sz w:val="24"/>
+      <w:rFonts w:asciiTheme="majorBidi" w:eastAsiaTheme="minorHAnsi" w:hAnsiTheme="majorBidi" w:cstheme="minorBidi"/>
+      <w:sz w:val="22"/>
+      <w:szCs w:val="22"/>
+      <w:lang w:val="en-PK"/>
     </w:rPr>
   </w:style>
   <w:style w:type="character" w:customStyle="1" w:styleId="BulletCustomNormalChar">
     <w:name w:val="BulletCustomNormal Char"/>
     <w:basedOn w:val="DefaultParagraphFont"/>
     <w:link w:val="BulletCustomNormal"/>
-    <w:rsid w:val="00D62972"/>
+    <w:rsid w:val="00F649A9"/>
     <w:rPr>
       <w:rFonts w:asciiTheme="majorBidi" w:hAnsiTheme="majorBidi"/>
-      <w:sz w:val="24"/>
     </w:rPr>
   </w:style>
   <w:style w:type="table" w:customStyle="1" w:styleId="TableGridCustom">
@@ -1070,6 +1786,8 @@
     <w:rPr>
       <w:rFonts w:asciiTheme="majorBidi" w:hAnsiTheme="majorBidi"/>
       <w:sz w:val="24"/>
+      <w:szCs w:val="20"/>
+      <w:lang w:val="en-US" w:eastAsia="en-PK"/>
     </w:rPr>
     <w:tblPr>
       <w:jc w:val="center"/>
@@ -1158,52 +1876,57 @@
   <w:style w:type="paragraph" w:customStyle="1" w:styleId="Bold">
     <w:name w:val="Bold"/>
     <w:basedOn w:val="Normal"/>
+    <w:rsid w:val="00A523AA"/>
     <w:pPr>
-      <w:spacing w:before="0" w:after="0"/>
+      <w:spacing w:line="259" w:lineRule="auto"/>
     </w:pPr>
     <w:rPr>
-      <w:rFonts w:ascii="Times New Roman" w:hAnsi="Times New Roman"/>
+      <w:rFonts w:eastAsiaTheme="minorHAnsi" w:cstheme="minorBidi"/>
       <w:b/>
-      <w:sz w:val="28"/>
+      <w:sz w:val="22"/>
+      <w:szCs w:val="22"/>
+      <w:lang w:val="en-PK"/>
     </w:rPr>
   </w:style>
   <w:style w:type="paragraph" w:customStyle="1" w:styleId="BoldUnderline">
     <w:name w:val="BoldUnderline"/>
     <w:basedOn w:val="Normal"/>
-    <w:pPr>
-      <w:spacing w:before="0" w:after="0" w:line="240" w:lineRule="auto"/>
-    </w:pPr>
+    <w:rsid w:val="00A523AA"/>
     <w:rPr>
-      <w:rFonts w:ascii="Times New Roman" w:hAnsi="Times New Roman"/>
+      <w:rFonts w:eastAsiaTheme="minorHAnsi" w:cstheme="minorBidi"/>
       <w:b/>
-      <w:sz w:val="28"/>
+      <w:sz w:val="22"/>
+      <w:szCs w:val="22"/>
       <w:u w:val="single"/>
+      <w:lang w:val="en-PK"/>
     </w:rPr>
   </w:style>
   <w:style w:type="paragraph" w:customStyle="1" w:styleId="CompactParagraph">
     <w:name w:val="CompactParagraph"/>
     <w:basedOn w:val="Normal"/>
-    <w:pPr>
-      <w:spacing w:before="0" w:after="0" w:line="240" w:lineRule="auto"/>
-    </w:pPr>
+    <w:rsid w:val="00F649A9"/>
     <w:rPr>
-      <w:rFonts w:ascii="Times New Roman" w:hAnsi="Times New Roman"/>
-      <w:sz w:val="24"/>
+      <w:rFonts w:eastAsiaTheme="minorHAnsi" w:cstheme="minorBidi"/>
+      <w:sz w:val="22"/>
+      <w:szCs w:val="22"/>
+      <w:lang w:val="en-PK"/>
     </w:rPr>
   </w:style>
   <w:style w:type="character" w:customStyle="1" w:styleId="TableHeading">
     <w:name w:val="TableHeading"/>
-    <w:basedOn w:val="Normal"/>
+    <w:rsid w:val="00D14BCC"/>
     <w:rPr>
       <w:rFonts w:ascii="Times New Roman" w:hAnsi="Times New Roman"/>
       <w:b/>
+      <w:sz w:val="22"/>
     </w:rPr>
   </w:style>
   <w:style w:type="character" w:customStyle="1" w:styleId="SimpleText">
     <w:name w:val="SimpleText"/>
-    <w:basedOn w:val="Normal"/>
+    <w:rsid w:val="00E72A91"/>
     <w:rPr>
       <w:rFonts w:ascii="Times New Roman" w:hAnsi="Times New Roman"/>
+      <w:sz w:val="22"/>
     </w:rPr>
   </w:style>
   <w:style w:type="table" w:customStyle="1" w:styleId="TableStyle">
@@ -1211,6 +1934,99 @@
     <w:basedOn w:val="TableNormal"/>
     <w:rPr>
       <w:rFonts w:ascii="Times New Roman" w:hAnsi="Times New Roman"/>
+    </w:rPr>
+    <w:tblPr/>
+  </w:style>
+  <w:style w:type="paragraph" w:styleId="Header">
+    <w:name w:val="header"/>
+    <w:basedOn w:val="Normal"/>
+    <w:link w:val="HeaderChar"/>
+    <w:uiPriority w:val="99"/>
+    <w:unhideWhenUsed/>
+    <w:rsid w:val="00E47A65"/>
+    <w:pPr>
+      <w:tabs>
+        <w:tab w:val="center" w:pos="4513"/>
+        <w:tab w:val="right" w:pos="9026"/>
+      </w:tabs>
+    </w:pPr>
+  </w:style>
+  <w:style w:type="character" w:customStyle="1" w:styleId="HeaderChar">
+    <w:name w:val="Header Char"/>
+    <w:basedOn w:val="DefaultParagraphFont"/>
+    <w:link w:val="Header"/>
+    <w:uiPriority w:val="99"/>
+    <w:rsid w:val="00E47A65"/>
+    <w:rPr>
+      <w:rFonts w:ascii="Times New Roman" w:eastAsia="Times New Roman" w:hAnsi="Times New Roman" w:cs="Times New Roman"/>
+      <w:sz w:val="24"/>
+      <w:szCs w:val="24"/>
+      <w:lang w:val="en-US"/>
+    </w:rPr>
+  </w:style>
+  <w:style w:type="paragraph" w:styleId="Footer">
+    <w:name w:val="footer"/>
+    <w:basedOn w:val="Normal"/>
+    <w:link w:val="FooterChar"/>
+    <w:uiPriority w:val="99"/>
+    <w:unhideWhenUsed/>
+    <w:rsid w:val="00E47A65"/>
+    <w:pPr>
+      <w:tabs>
+        <w:tab w:val="center" w:pos="4513"/>
+        <w:tab w:val="right" w:pos="9026"/>
+      </w:tabs>
+    </w:pPr>
+  </w:style>
+  <w:style w:type="character" w:customStyle="1" w:styleId="FooterChar">
+    <w:name w:val="Footer Char"/>
+    <w:basedOn w:val="DefaultParagraphFont"/>
+    <w:link w:val="Footer"/>
+    <w:uiPriority w:val="99"/>
+    <w:rsid w:val="00E47A65"/>
+    <w:rPr>
+      <w:rFonts w:ascii="Times New Roman" w:eastAsia="Times New Roman" w:hAnsi="Times New Roman" w:cs="Times New Roman"/>
+      <w:sz w:val="24"/>
+      <w:szCs w:val="24"/>
+      <w:lang w:val="en-US"/>
+    </w:rPr>
+  </w:style>
+  <w:style w:type="character" w:customStyle="1" w:styleId="Heading1Char">
+    <w:name w:val="Heading 1 Char"/>
+    <w:basedOn w:val="DefaultParagraphFont"/>
+    <w:link w:val="Heading1"/>
+    <w:rsid w:val="00E47A65"/>
+    <w:rPr>
+      <w:rFonts w:ascii="Arial" w:eastAsia="Times New Roman" w:hAnsi="Arial" w:cs="Times New Roman"/>
+      <w:sz w:val="24"/>
+      <w:szCs w:val="24"/>
+      <w:u w:val="single"/>
+      <w:lang w:val="en-US"/>
+    </w:rPr>
+  </w:style>
+  <w:style w:type="paragraph" w:customStyle="1" w:styleId="BoldItalic">
+    <w:name w:val="BoldItalic"/>
+    <w:basedOn w:val="Normal"/>
+    <w:link w:val="BoldItalicChar"/>
+    <w:qFormat/>
+    <w:rsid w:val="0007140E"/>
+    <w:rPr>
+      <w:b/>
+      <w:i/>
+      <w:sz w:val="22"/>
+    </w:rPr>
+  </w:style>
+  <w:style w:type="character" w:customStyle="1" w:styleId="BoldItalicChar">
+    <w:name w:val="BoldItalic Char"/>
+    <w:basedOn w:val="DefaultParagraphFont"/>
+    <w:link w:val="BoldItalic"/>
+    <w:rsid w:val="0007140E"/>
+    <w:rPr>
+      <w:rFonts w:ascii="Times New Roman" w:eastAsia="Times New Roman" w:hAnsi="Times New Roman" w:cs="Times New Roman"/>
+      <w:b/>
+      <w:i/>
+      <w:szCs w:val="24"/>
+      <w:lang w:val="en-US"/>
     </w:rPr>
   </w:style>
 </w:styles>
@@ -1509,4 +2325,16 @@
     </a:ext>
   </a:extLst>
 </a:theme>
+</file>
+
+<file path=customXml/item1.xml><?xml version="1.0" encoding="utf-8"?>
+<b:Sources xmlns:b="http://schemas.openxmlformats.org/officeDocument/2006/bibliography" xmlns="http://schemas.openxmlformats.org/officeDocument/2006/bibliography" SelectedStyle="\APASixthEditionOfficeOnline.xsl" StyleName="APA" Version="6"/>
+</file>
+
+<file path=customXml/itemProps1.xml><?xml version="1.0" encoding="utf-8"?>
+<ds:datastoreItem xmlns:ds="http://schemas.openxmlformats.org/officeDocument/2006/customXml" ds:itemID="{6CF2B799-E177-483B-A912-FF3F42C73D24}">
+  <ds:schemaRefs>
+    <ds:schemaRef ds:uri="http://schemas.openxmlformats.org/officeDocument/2006/bibliography"/>
+  </ds:schemaRefs>
+</ds:datastoreItem>
 </file>
</xml_diff>

<commit_message>
Created Main class and First beta build
</commit_message>
<xml_diff>
--- a/TestReport.docx
+++ b/TestReport.docx
@@ -143,7 +143,6 @@
         <w:tc>
           <w:tcPr>
             <w:tcW w:type="dxa" w:w="567"/>
-            <w:vAlign w:val="top"/>
           </w:tcPr>
           <w:p>
             <w:r>
@@ -157,7 +156,6 @@
         <w:tc>
           <w:tcPr>
             <w:tcW w:type="dxa" w:w="1701"/>
-            <w:vAlign w:val="top"/>
           </w:tcPr>
           <w:p>
             <w:r>
@@ -186,7 +184,6 @@
         <w:tc>
           <w:tcPr>
             <w:tcW w:type="dxa" w:w="5102"/>
-            <w:vAlign w:val="top"/>
           </w:tcPr>
           <w:p>
             <w:r>
@@ -325,7 +322,7 @@
               <w:rPr>
                 <w:rStyle w:val="SimpleText"/>
               </w:rPr>
-              <w:t>one 30 pistol (Items P1)</w:t>
+              <w:t>one 30 pistol (Items P1: test fires produced in the lab P1TC1 &amp; P1TC2)</w:t>
             </w:r>
           </w:p>
         </w:tc>
@@ -387,7 +384,7 @@
               <w:rPr>
                 <w:rStyle w:val="SimpleText"/>
               </w:rPr>
-              <w:t>one 44 rifle (Items R1)</w:t>
+              <w:t>one 44 rifle (Items R1: test fires produced in the lab R1TC1 &amp; R1TC2)</w:t>
             </w:r>
           </w:p>
         </w:tc>
@@ -449,7 +446,7 @@
               <w:rPr>
                 <w:rStyle w:val="SimpleText"/>
               </w:rPr>
-              <w:t>one 30 machine pistol (Items M1)</w:t>
+              <w:t>one 30 machine pistol (Items M1: test fires produced in the lab M1TC1 &amp; M1TC2)</w:t>
               <w:br/>
               <w:t>(said to be recovered from the accused John Doe s/o Jane Doe)</w:t>
             </w:r>

</xml_diff>